<commit_message>
Prima release test SIMO SE HAI VOGLIA GUARDA LE COSE IN GIALLO E DIMMI COSA NE PENSI
</commit_message>
<xml_diff>
--- a/Test/UC11 AGGIUNGI OPERATORE.docx
+++ b/Test/UC11 AGGIUNGI OPERATORE.docx
@@ -147,6 +147,7 @@
           <w:numId w:val="2"/>
         </w:numPr>
       </w:pPr>
+      <w:bookmarkStart w:id="0" w:name="_GoBack"/>
       <w:proofErr w:type="spellStart"/>
       <w:r>
         <w:t>Clickare</w:t>
@@ -158,8 +159,6 @@
       <w:r>
         <w:t xml:space="preserve">degli </w:t>
       </w:r>
-      <w:bookmarkStart w:id="0" w:name="_GoBack"/>
-      <w:bookmarkEnd w:id="0"/>
       <w:r>
         <w:t>operatori</w:t>
       </w:r>
@@ -176,6 +175,7 @@
         <w:t>Selezionare il tipo dei segnali per l’operatore dal menu a tendina che viene visualizzato</w:t>
       </w:r>
     </w:p>
+    <w:bookmarkEnd w:id="0"/>
     <w:p/>
     <w:p>
       <w:r>
@@ -197,9 +197,12 @@
       </w:r>
       <w:proofErr w:type="spellStart"/>
       <w:r>
-        <w:t>clickato.</w:t>
+        <w:t>clickato</w:t>
       </w:r>
       <w:proofErr w:type="spellEnd"/>
+      <w:r>
+        <w:t>.</w:t>
+      </w:r>
       <w:r>
         <w:br/>
         <w:t xml:space="preserve">Il sistema crea </w:t>
@@ -230,7 +233,10 @@
     </w:p>
     <w:p>
       <w:r>
-        <w:t xml:space="preserve">Come evidenziato nella precondizioni all’interno del </w:t>
+        <w:t>Come evidenziato nelle</w:t>
+      </w:r>
+      <w:r>
+        <w:t xml:space="preserve"> precondizioni all’interno del </w:t>
       </w:r>
       <w:proofErr w:type="spellStart"/>
       <w:r>

</xml_diff>